<commit_message>
Update version 1.0 scope
</commit_message>
<xml_diff>
--- a/MP0/tin_zaoczne_18c_s17524_definicja.docx
+++ b/MP0/tin_zaoczne_18c_s17524_definicja.docx
@@ -57,7 +57,7 @@
           <w:szCs w:val="23"/>
           <w:lang w:eastAsia="pl-PL"/>
         </w:rPr>
-        <w:t>Giercownia jest platformą zrzeszającą fanów gier planszowych. Dzięki niej gracze mogą przechowywać historię swoich partii, w łatwy sposób przekazywać informacje o swojej kolekcji oraz szukać gier docenionych przez społeczność dzięki możliwości oceny danej gry.</w:t>
+        <w:t>Giercownia jest platformą zrzeszającą fanów gier planszowych. Dzięki niej gracze mogą w łatwy sposób przekazywać informacje o swojej kolekcji oraz szukać gier docenionych przez społeczność dzięki możliwości oceny danej gry.</w:t>
       </w:r>
     </w:p>
     <w:p>
@@ -81,7 +81,7 @@
           <w:szCs w:val="23"/>
           <w:lang w:eastAsia="pl-PL"/>
         </w:rPr>
-        <w:t xml:space="preserve">Do każdej gry przypisany jest jej autor, artysta oraz wydawnictwa. Każdy twórca/wydawnictwo może wydać wiele gier. Każdy z graczy może ocenić daną grę wielokrotnie, ale zapamiętywana jest tylko ostatnia ocena danego gracza. Każdy gracz może rejestrować wiele partii danej gry (w której udział może wziąć wielu graczy). Gracz może również definiować, które tytuły ma w swojej kolekcji. </w:t>
+        <w:t xml:space="preserve">Do każdej gry przypisany jest jej autor, artysta oraz wydawnictwa. Każdy twórca/wydawnictwo może wydać wiele gier. Każdy z graczy może ocenić daną grę wielokrotnie, ale zapamiętywana jest tylko ostatnia ocena danego gracza. Gracz może również definiować, które tytuły ma w swojej kolekcji. </w:t>
       </w:r>
     </w:p>
     <w:p>
@@ -109,27 +109,15 @@
       </w:r>
     </w:p>
     <w:p>
-      <w:pPr>
-        <w:shd w:val="clear" w:color="auto" w:fill="FFFFFF"/>
-        <w:spacing w:before="315" w:after="158" w:line="240" w:lineRule="auto"/>
-        <w:outlineLvl w:val="2"/>
-        <w:rPr>
-          <w:rFonts w:ascii="Helvetica" w:eastAsia="Times New Roman" w:hAnsi="Helvetica" w:cs="Helvetica"/>
-          <w:color w:val="2C3E50"/>
-          <w:sz w:val="30"/>
-          <w:szCs w:val="30"/>
-          <w:lang w:eastAsia="pl-PL"/>
-        </w:rPr>
-      </w:pPr>
       <w:r>
         <w:rPr>
           <w:noProof/>
         </w:rPr>
         <w:drawing>
-          <wp:inline distT="0" distB="0" distL="0" distR="0" wp14:anchorId="11F6CD6A" wp14:editId="50770896">
-            <wp:extent cx="5760720" cy="5077460"/>
-            <wp:effectExtent l="0" t="0" r="0" b="8890"/>
-            <wp:docPr id="3" name="Picture 3"/>
+          <wp:inline distT="0" distB="0" distL="0" distR="0" wp14:anchorId="3EA103C9" wp14:editId="538CED59">
+            <wp:extent cx="5760720" cy="6023610"/>
+            <wp:effectExtent l="0" t="0" r="0" b="0"/>
+            <wp:docPr id="1" name="Picture 1"/>
             <wp:cNvGraphicFramePr>
               <a:graphicFrameLocks xmlns:a="http://schemas.openxmlformats.org/drawingml/2006/main" noChangeAspect="1"/>
             </wp:cNvGraphicFramePr>
@@ -149,7 +137,7 @@
                   <pic:spPr>
                     <a:xfrm>
                       <a:off x="0" y="0"/>
-                      <a:ext cx="5760720" cy="5077460"/>
+                      <a:ext cx="5760720" cy="6023610"/>
                     </a:xfrm>
                     <a:prstGeom prst="rect">
                       <a:avLst/>
@@ -162,7 +150,6 @@
         </w:drawing>
       </w:r>
     </w:p>
-    <w:p/>
     <w:sectPr>
       <w:pgSz w:w="11906" w:h="16838"/>
       <w:pgMar w:top="1417" w:right="1417" w:bottom="1417" w:left="1417" w:header="708" w:footer="708" w:gutter="0"/>

</xml_diff>